<commit_message>
added timelines and beginning of phase ii and phase iii
</commit_message>
<xml_diff>
--- a/smbc/CONNOPS.docx
+++ b/smbc/CONNOPS.docx
@@ -16,18 +16,65 @@
           <w:sz w:val="32"/>
           <w:szCs w:val="32"/>
         </w:rPr>
-        <w:t>Pilot program for zoo bird banding operations</w:t>
-      </w:r>
-    </w:p>
-    <w:p>
-      <w:r>
-        <w:rPr>
-          <w:b/>
-        </w:rPr>
-        <w:t>Goal:</w:t>
-      </w:r>
-      <w:r>
-        <w:t xml:space="preserve"> This project will test the banding component of what will become </w:t>
+        <w:t xml:space="preserve">Phase I: </w:t>
+      </w:r>
+      <w:r>
+        <w:rPr>
+          <w:b/>
+          <w:sz w:val="32"/>
+          <w:szCs w:val="32"/>
+        </w:rPr>
+        <w:t>Pilot program for bird banding operations</w:t>
+      </w:r>
+      <w:r>
+        <w:rPr>
+          <w:b/>
+          <w:sz w:val="32"/>
+          <w:szCs w:val="32"/>
+        </w:rPr>
+        <w:t xml:space="preserve"> at the National Zoo</w:t>
+      </w:r>
+    </w:p>
+    <w:p>
+      <w:pPr>
+        <w:rPr>
+          <w:b/>
+        </w:rPr>
+      </w:pPr>
+      <w:r>
+        <w:rPr>
+          <w:b/>
+        </w:rPr>
+        <w:t>Effective Dates: 12/01/2016 – 1/27/2017</w:t>
+      </w:r>
+    </w:p>
+    <w:p>
+      <w:r>
+        <w:rPr>
+          <w:b/>
+        </w:rPr>
+        <w:t>Goal</w:t>
+      </w:r>
+      <w:r>
+        <w:rPr>
+          <w:b/>
+        </w:rPr>
+        <w:t>s</w:t>
+      </w:r>
+      <w:r>
+        <w:rPr>
+          <w:b/>
+        </w:rPr>
+        <w:t>:</w:t>
+      </w:r>
+      <w:r>
+        <w:t xml:space="preserve"> This </w:t>
+      </w:r>
+      <w:r>
+        <w:t xml:space="preserve">phase of the </w:t>
+      </w:r>
+      <w:r>
+        <w:t xml:space="preserve">project will test the banding component of what will become </w:t>
       </w:r>
       <w:r>
         <w:t>the</w:t>
@@ -48,97 +95,134 @@
         <w:t xml:space="preserve"> on</w:t>
       </w:r>
       <w:r>
-        <w:t xml:space="preserve"> zoo grounds. Here, we seek to set up potential net lanes and execute banding operations in order to evaluate catch rates and the general efficacy </w:t>
-      </w:r>
-      <w:r>
-        <w:t>of selected nets.</w:t>
-      </w:r>
-    </w:p>
-    <w:p>
-      <w:r>
-        <w:rPr>
-          <w:b/>
-        </w:rPr>
-        <w:t>Description of activity</w:t>
-      </w:r>
-      <w:r>
-        <w:rPr>
-          <w:b/>
-        </w:rPr>
-        <w:t>:</w:t>
-      </w:r>
-      <w:r>
-        <w:t xml:space="preserve"> </w:t>
-      </w:r>
-      <w:r>
-        <w:t xml:space="preserve">Banding operations will occur on Thursdays and Fridays of each week. During each banding operation, 10-20 </w:t>
-      </w:r>
-      <w:r>
-        <w:t xml:space="preserve">mist </w:t>
-      </w:r>
-      <w:r>
-        <w:t>nets</w:t>
-      </w:r>
-      <w:r>
-        <w:t xml:space="preserve"> </w:t>
-      </w:r>
-      <w:r>
-        <w:t xml:space="preserve">will be set up </w:t>
-      </w:r>
-      <w:r>
-        <w:t xml:space="preserve">throughout the zoo grounds </w:t>
-      </w:r>
-      <w:r>
-        <w:t xml:space="preserve">and </w:t>
-      </w:r>
-      <w:r>
-        <w:t xml:space="preserve">will be </w:t>
-      </w:r>
-      <w:r>
-        <w:t>open</w:t>
-      </w:r>
-      <w:r>
-        <w:t xml:space="preserve"> between the hours of 7 am and 11 am (see </w:t>
-      </w:r>
-      <w:hyperlink r:id="rId5" w:history="1">
-        <w:r>
-          <w:rPr>
-            <w:rStyle w:val="Hyperlink"/>
-          </w:rPr>
-          <w:t>this map</w:t>
-        </w:r>
-      </w:hyperlink>
-      <w:r>
-        <w:t xml:space="preserve"> for net location</w:t>
+        <w:t xml:space="preserve"> zoo grounds. Here, we seek to set up potential net lanes and execute banding operations in order </w:t>
+      </w:r>
+      <w:r>
+        <w:t>to evaluate:</w:t>
+      </w:r>
+    </w:p>
+    <w:p>
+      <w:pPr>
+        <w:pStyle w:val="ListParagraph"/>
+        <w:numPr>
+          <w:ilvl w:val="0"/>
+          <w:numId w:val="1"/>
+        </w:numPr>
+      </w:pPr>
+      <w:r>
+        <w:t>C</w:t>
+      </w:r>
+      <w:r>
+        <w:t xml:space="preserve">atch rates and the general efficacy </w:t>
+      </w:r>
+      <w:r>
+        <w:t>of selected nets</w:t>
+      </w:r>
+    </w:p>
+    <w:p>
+      <w:pPr>
+        <w:pStyle w:val="ListParagraph"/>
+        <w:numPr>
+          <w:ilvl w:val="0"/>
+          <w:numId w:val="1"/>
+        </w:numPr>
+      </w:pPr>
+      <w:r>
+        <w:t>Interaction with keepers and general volunteers throughout the zoo</w:t>
+      </w:r>
+    </w:p>
+    <w:p>
+      <w:pPr>
+        <w:pStyle w:val="ListParagraph"/>
+        <w:numPr>
+          <w:ilvl w:val="0"/>
+          <w:numId w:val="1"/>
+        </w:numPr>
+      </w:pPr>
+      <w:r>
+        <w:t>Interaction with the general public</w:t>
+      </w:r>
+    </w:p>
+    <w:p>
+      <w:pPr>
+        <w:pStyle w:val="ListParagraph"/>
+        <w:numPr>
+          <w:ilvl w:val="0"/>
+          <w:numId w:val="1"/>
+        </w:numPr>
+      </w:pPr>
+      <w:r>
+        <w:t>T</w:t>
+      </w:r>
+      <w:r>
+        <w:t>he efficacy of training volunteers on bird extraction fro</w:t>
       </w:r>
       <w:bookmarkStart w:id="0" w:name="_GoBack"/>
       <w:bookmarkEnd w:id="0"/>
       <w:r>
-        <w:t xml:space="preserve">s). </w:t>
-      </w:r>
-      <w:r>
-        <w:t xml:space="preserve">Any nets that are publically visible will be closed or taken down no later than 10 am. </w:t>
-      </w:r>
-      <w:r>
-        <w:t>Mist nets are</w:t>
-      </w:r>
-      <w:r>
-        <w:t xml:space="preserve"> 12 m long (some are 6 m) and are fastened at each end to aluminum conduit (height = approximately 3 m). </w:t>
-      </w:r>
-      <w:r>
-        <w:t>Nets vi</w:t>
-      </w:r>
-      <w:r>
-        <w:t>sible from the path will have a sign</w:t>
+        <w:t xml:space="preserve">m nets </w:t>
+      </w:r>
+    </w:p>
+    <w:p>
+      <w:pPr>
+        <w:spacing w:after="120"/>
+      </w:pPr>
+      <w:r>
+        <w:rPr>
+          <w:b/>
+        </w:rPr>
+        <w:t>Description of activity</w:t>
+      </w:r>
+      <w:r>
+        <w:rPr>
+          <w:b/>
+        </w:rPr>
+        <w:t>:</w:t>
       </w:r>
       <w:r>
         <w:t xml:space="preserve"> </w:t>
       </w:r>
       <w:r>
-        <w:t xml:space="preserve">warning </w:t>
-      </w:r>
-      <w:r>
-        <w:t xml:space="preserve">onlookers that it is illegal to touch the net for any reason (go to </w:t>
+        <w:t xml:space="preserve">Banding operations will occur on Thursdays and Fridays of each week. During each banding </w:t>
+      </w:r>
+      <w:r>
+        <w:t>day</w:t>
+      </w:r>
+      <w:r>
+        <w:t xml:space="preserve">, 10-20 </w:t>
+      </w:r>
+      <w:r>
+        <w:t xml:space="preserve">mist </w:t>
+      </w:r>
+      <w:r>
+        <w:t>nets</w:t>
+      </w:r>
+      <w:r>
+        <w:t xml:space="preserve"> </w:t>
+      </w:r>
+      <w:r>
+        <w:t xml:space="preserve">will be set up </w:t>
+      </w:r>
+      <w:r>
+        <w:t xml:space="preserve">throughout the zoo grounds </w:t>
+      </w:r>
+      <w:r>
+        <w:t xml:space="preserve">and </w:t>
+      </w:r>
+      <w:r>
+        <w:t xml:space="preserve">will be </w:t>
+      </w:r>
+      <w:r>
+        <w:t>open</w:t>
+      </w:r>
+      <w:r>
+        <w:t xml:space="preserve"> between the hours of 7 am and 11 am.</w:t>
+      </w:r>
+      <w:r>
+        <w:t xml:space="preserve"> </w:t>
+      </w:r>
+      <w:r>
+        <w:t xml:space="preserve">Mist nets are 12 m long (some are 6 m) and are fastened at each end to aluminum conduit (height = 3 m). Nets visible from the path will have a sign warning onlookers that it is illegal to touch the net for any reason (go to </w:t>
       </w:r>
       <w:hyperlink r:id="rId6" w:history="1">
         <w:r>
@@ -149,10 +233,7 @@
         </w:r>
       </w:hyperlink>
       <w:r>
-        <w:t xml:space="preserve"> to view or download the sign). </w:t>
-      </w:r>
-      <w:r>
-        <w:t xml:space="preserve">Potter traps (see </w:t>
+        <w:t xml:space="preserve"> to view or download the sign). Potter traps (see </w:t>
       </w:r>
       <w:hyperlink r:id="rId7" w:history="1">
         <w:r>
@@ -163,30 +244,347 @@
         </w:r>
       </w:hyperlink>
       <w:r>
-        <w:t xml:space="preserve"> for an example of a potter trap) may be used in conjunction with netting efforts in publically inaccessible locations. </w:t>
-      </w:r>
-      <w:r>
-        <w:t>It is prohibited for ANY person (</w:t>
-      </w:r>
-      <w:r>
-        <w:t>general public</w:t>
-      </w:r>
-      <w:r>
-        <w:t xml:space="preserve">, volunteers, or staff) to attempt to extract birds from nets or Potter traps without the express permission of the project manager (Dr. Brian Evans, email: </w:t>
-      </w:r>
-      <w:hyperlink r:id="rId8" w:history="1">
+        <w:t xml:space="preserve"> for an example of a potter trap) may be used in conjunction with netting efforts in publically inaccessible locations</w:t>
+      </w:r>
+      <w:r>
+        <w:t xml:space="preserve">. </w:t>
+      </w:r>
+      <w:r>
+        <w:t xml:space="preserve">Birds will be extracted during </w:t>
+      </w:r>
+      <w:r>
+        <w:t xml:space="preserve">“net runs” (i.e., a circuit walked to check nets for captured birds) </w:t>
+      </w:r>
+      <w:r>
+        <w:t xml:space="preserve">that occur a minimum of once every 30 minutes. </w:t>
+      </w:r>
+      <w:r>
+        <w:t>A bird caught in net</w:t>
+      </w:r>
+      <w:r>
+        <w:t xml:space="preserve"> will be placed in </w:t>
+      </w:r>
+      <w:r>
+        <w:t>a cloth bag</w:t>
+      </w:r>
+      <w:r>
+        <w:t xml:space="preserve"> and brought to a central location where </w:t>
+      </w:r>
+      <w:r>
+        <w:t>it</w:t>
+      </w:r>
+      <w:r>
+        <w:t xml:space="preserve"> will be aged, sexed, measured (e.g., wing chord), banded with </w:t>
+      </w:r>
+      <w:r>
+        <w:t xml:space="preserve">color bands and </w:t>
+      </w:r>
+      <w:r>
+        <w:t>a USGS Aluminum band, and released.</w:t>
+      </w:r>
+      <w:r>
+        <w:t xml:space="preserve"> </w:t>
+      </w:r>
+      <w:r>
+        <w:t xml:space="preserve"> </w:t>
+      </w:r>
+      <w:r>
+        <w:t xml:space="preserve">Timeline for a given sampling </w:t>
+      </w:r>
+      <w:r>
+        <w:t>day</w:t>
+      </w:r>
+      <w:r>
+        <w:t>:</w:t>
+      </w:r>
+    </w:p>
+    <w:p>
+      <w:pPr>
+        <w:pStyle w:val="ListParagraph"/>
+        <w:numPr>
+          <w:ilvl w:val="0"/>
+          <w:numId w:val="2"/>
+        </w:numPr>
+        <w:spacing w:after="0"/>
+      </w:pPr>
+      <w:r>
+        <w:rPr>
+          <w:b/>
+        </w:rPr>
+        <w:t>0630:</w:t>
+      </w:r>
+      <w:r>
+        <w:t xml:space="preserve"> SMBC staff and volunteers meet at the Science Building, discuss targets for the banding day, and gather equipment</w:t>
+      </w:r>
+    </w:p>
+    <w:p>
+      <w:pPr>
+        <w:pStyle w:val="ListParagraph"/>
+        <w:numPr>
+          <w:ilvl w:val="0"/>
+          <w:numId w:val="2"/>
+        </w:numPr>
+        <w:spacing w:after="0"/>
+      </w:pPr>
+      <w:r>
+        <w:rPr>
+          <w:b/>
+        </w:rPr>
+        <w:t>0645-0715:</w:t>
+      </w:r>
+      <w:r>
+        <w:t xml:space="preserve"> SMBC staff and volunteers will set up the banding station and open nets</w:t>
+      </w:r>
+    </w:p>
+    <w:p>
+      <w:pPr>
+        <w:pStyle w:val="ListParagraph"/>
+        <w:numPr>
+          <w:ilvl w:val="0"/>
+          <w:numId w:val="2"/>
+        </w:numPr>
+        <w:spacing w:after="0"/>
+      </w:pPr>
+      <w:r>
+        <w:rPr>
+          <w:b/>
+        </w:rPr>
+        <w:t>0715-0930:</w:t>
+      </w:r>
+      <w:r>
+        <w:t xml:space="preserve"> All nets are open </w:t>
+      </w:r>
+    </w:p>
+    <w:p>
+      <w:pPr>
+        <w:pStyle w:val="ListParagraph"/>
+        <w:numPr>
+          <w:ilvl w:val="0"/>
+          <w:numId w:val="2"/>
+        </w:numPr>
+        <w:spacing w:after="0"/>
+      </w:pPr>
+      <w:r>
+        <w:rPr>
+          <w:b/>
+        </w:rPr>
+        <w:t>0930-1000:</w:t>
+      </w:r>
+      <w:r>
+        <w:t xml:space="preserve"> All publicly visible nets are closed and furled</w:t>
+      </w:r>
+    </w:p>
+    <w:p>
+      <w:pPr>
+        <w:pStyle w:val="ListParagraph"/>
+        <w:numPr>
+          <w:ilvl w:val="0"/>
+          <w:numId w:val="2"/>
+        </w:numPr>
+        <w:spacing w:after="0"/>
+        <w:rPr>
+          <w:b/>
+        </w:rPr>
+      </w:pPr>
+      <w:r>
+        <w:rPr>
+          <w:b/>
+        </w:rPr>
+        <w:t>1000-1030</w:t>
+      </w:r>
+      <w:r>
+        <w:rPr>
+          <w:b/>
+        </w:rPr>
+        <w:t xml:space="preserve">: </w:t>
+      </w:r>
+      <w:r>
+        <w:t>Remaining nets are checked. Closed nets are removed.</w:t>
+      </w:r>
+    </w:p>
+    <w:p>
+      <w:pPr>
+        <w:pStyle w:val="ListParagraph"/>
+        <w:numPr>
+          <w:ilvl w:val="0"/>
+          <w:numId w:val="2"/>
+        </w:numPr>
+        <w:spacing w:after="0"/>
+        <w:rPr>
+          <w:b/>
+        </w:rPr>
+      </w:pPr>
+      <w:r>
+        <w:rPr>
+          <w:noProof/>
+        </w:rPr>
+        <w:drawing>
+          <wp:anchor distT="0" distB="0" distL="114300" distR="114300" simplePos="0" relativeHeight="251658240" behindDoc="0" locked="0" layoutInCell="1" allowOverlap="1" wp14:anchorId="3AE819DF" wp14:editId="753545C4">
+            <wp:simplePos x="0" y="0"/>
+            <wp:positionH relativeFrom="column">
+              <wp:posOffset>3416300</wp:posOffset>
+            </wp:positionH>
+            <wp:positionV relativeFrom="paragraph">
+              <wp:posOffset>91440</wp:posOffset>
+            </wp:positionV>
+            <wp:extent cx="2470785" cy="2368550"/>
+            <wp:effectExtent l="0" t="0" r="5715" b="0"/>
+            <wp:wrapSquare wrapText="bothSides"/>
+            <wp:docPr id="2" name="Picture 2"/>
+            <wp:cNvGraphicFramePr>
+              <a:graphicFrameLocks xmlns:a="http://schemas.openxmlformats.org/drawingml/2006/main" noChangeAspect="1"/>
+            </wp:cNvGraphicFramePr>
+            <a:graphic xmlns:a="http://schemas.openxmlformats.org/drawingml/2006/main">
+              <a:graphicData uri="http://schemas.openxmlformats.org/drawingml/2006/picture">
+                <pic:pic xmlns:pic="http://schemas.openxmlformats.org/drawingml/2006/picture">
+                  <pic:nvPicPr>
+                    <pic:cNvPr id="0" name="zooMapimage.jpg"/>
+                    <pic:cNvPicPr/>
+                  </pic:nvPicPr>
+                  <pic:blipFill rotWithShape="1">
+                    <a:blip r:embed="rId8" cstate="print">
+                      <a:extLst>
+                        <a:ext uri="{28A0092B-C50C-407E-A947-70E740481C1C}">
+                          <a14:useLocalDpi xmlns:a14="http://schemas.microsoft.com/office/drawing/2010/main" val="0"/>
+                        </a:ext>
+                      </a:extLst>
+                    </a:blip>
+                    <a:srcRect l="17528" t="984" r="7653" b="4642"/>
+                    <a:stretch/>
+                  </pic:blipFill>
+                  <pic:spPr bwMode="auto">
+                    <a:xfrm>
+                      <a:off x="0" y="0"/>
+                      <a:ext cx="2470785" cy="2368550"/>
+                    </a:xfrm>
+                    <a:prstGeom prst="rect">
+                      <a:avLst/>
+                    </a:prstGeom>
+                    <a:ln>
+                      <a:noFill/>
+                    </a:ln>
+                    <a:extLst>
+                      <a:ext uri="{53640926-AAD7-44D8-BBD7-CCE9431645EC}">
+                        <a14:shadowObscured xmlns:a14="http://schemas.microsoft.com/office/drawing/2010/main"/>
+                      </a:ext>
+                    </a:extLst>
+                  </pic:spPr>
+                </pic:pic>
+              </a:graphicData>
+            </a:graphic>
+            <wp14:sizeRelH relativeFrom="page">
+              <wp14:pctWidth>0</wp14:pctWidth>
+            </wp14:sizeRelH>
+            <wp14:sizeRelV relativeFrom="page">
+              <wp14:pctHeight>0</wp14:pctHeight>
+            </wp14:sizeRelV>
+          </wp:anchor>
+        </w:drawing>
+      </w:r>
+      <w:r>
+        <w:rPr>
+          <w:b/>
+        </w:rPr>
+        <w:t>1030-1100:</w:t>
+      </w:r>
+      <w:r>
+        <w:t xml:space="preserve"> All nets are closed and removed. The banding station is taken down</w:t>
+      </w:r>
+    </w:p>
+    <w:p>
+      <w:pPr>
+        <w:pStyle w:val="ListParagraph"/>
+        <w:numPr>
+          <w:ilvl w:val="0"/>
+          <w:numId w:val="2"/>
+        </w:numPr>
+        <w:spacing w:after="120"/>
+        <w:rPr>
+          <w:b/>
+        </w:rPr>
+      </w:pPr>
+      <w:r>
+        <w:rPr>
+          <w:b/>
+        </w:rPr>
+        <w:t xml:space="preserve">1100-1130: </w:t>
+      </w:r>
+      <w:r>
+        <w:t xml:space="preserve">SMBC staff and volunteers gather to discuss the banding day (e.g., any difficulties encountered, lessons learned) </w:t>
+      </w:r>
+    </w:p>
+    <w:p>
+      <w:pPr>
+        <w:spacing w:before="240"/>
+      </w:pPr>
+      <w:r>
+        <w:rPr>
+          <w:b/>
+        </w:rPr>
+        <w:t>Locations of activity:</w:t>
+      </w:r>
+      <w:r>
+        <w:t xml:space="preserve"> </w:t>
+      </w:r>
+      <w:r>
+        <w:t>The map on the right displays the locations of potential banding stations (open markers), new net lanes (</w:t>
+      </w:r>
+      <w:r>
+        <w:t xml:space="preserve">dot </w:t>
+      </w:r>
+      <w:r>
+        <w:t>markers), and existing net lanes (</w:t>
+      </w:r>
+      <w:r>
+        <w:t xml:space="preserve">star </w:t>
+      </w:r>
+      <w:r>
+        <w:t>markers). Net</w:t>
+      </w:r>
+      <w:r>
+        <w:t xml:space="preserve"> locations</w:t>
+      </w:r>
+      <w:r>
+        <w:t xml:space="preserve"> and banding stations</w:t>
+      </w:r>
+      <w:r>
+        <w:t xml:space="preserve"> are separated into upper </w:t>
+      </w:r>
+      <w:r>
+        <w:t xml:space="preserve">(blue) </w:t>
+      </w:r>
+      <w:r>
+        <w:t>and lower</w:t>
+      </w:r>
+      <w:r>
+        <w:t xml:space="preserve"> (green)</w:t>
+      </w:r>
+      <w:r>
+        <w:t xml:space="preserve"> zoo grounds</w:t>
+      </w:r>
+      <w:r>
+        <w:t>. The map can be explored online using</w:t>
+      </w:r>
+      <w:r>
+        <w:t xml:space="preserve"> </w:t>
+      </w:r>
+      <w:hyperlink r:id="rId9" w:history="1">
         <w:r>
           <w:rPr>
             <w:rStyle w:val="Hyperlink"/>
           </w:rPr>
-          <w:t>EvansBr@si.edu</w:t>
+          <w:t>this link</w:t>
         </w:r>
       </w:hyperlink>
       <w:r>
-        <w:t xml:space="preserve">, phone: 919-723-7907). Nets will be checked for birds a minimum of once every 30 minutes. </w:t>
-      </w:r>
-      <w:r>
-        <w:t>Birds caught in nets will be placed in cloth bags and brought to a central location where they will be aged, sexed, measured (e.g., wing chord), banded with a USGS Aluminum bands and unique color band combinations, and released.</w:t>
+        <w:t xml:space="preserve"> for net locations)</w:t>
+      </w:r>
+      <w:r>
+        <w:t xml:space="preserve">. Each section will be sampled on a </w:t>
+      </w:r>
+      <w:r>
+        <w:lastRenderedPageBreak/>
+        <w:t xml:space="preserve">separate day (e.g., the North zoo will be sampled on Thursdays and the South zoo on Fridays). </w:t>
       </w:r>
     </w:p>
     <w:p>
@@ -199,7 +597,7 @@
       <w:r>
         <w:t xml:space="preserve"> The full banding equipment list is provided on </w:t>
       </w:r>
-      <w:hyperlink r:id="rId9" w:anchor="gid=0" w:history="1">
+      <w:hyperlink r:id="rId10" w:anchor="gid=0" w:history="1">
         <w:r>
           <w:rPr>
             <w:rStyle w:val="Hyperlink"/>
@@ -225,6 +623,15 @@
       <w:r>
         <w:t xml:space="preserve"> Additionally, we currently are maintaining three bird feeders on the grounds of the Science Building and request to place more feeders on zoo grounds to maximize catch rates.</w:t>
       </w:r>
+      <w:r>
+        <w:t xml:space="preserve"> Finally, because some “net runs” (i.e., a circuit walked to check nets for captured birds) may be considerably long, we would like to acqui</w:t>
+      </w:r>
+      <w:r>
+        <w:t xml:space="preserve">re a cart to drive between nets. If available, this cart will </w:t>
+      </w:r>
+      <w:r>
+        <w:t>only to be used before zoo grounds are open to the public.</w:t>
+      </w:r>
     </w:p>
     <w:p>
       <w:r>
@@ -252,20 +659,454 @@
         <w:t xml:space="preserve">two SMBC staff </w:t>
       </w:r>
       <w:r>
-        <w:t xml:space="preserve">members per banding operation </w:t>
-      </w:r>
-      <w:r>
-        <w:t>to assist with extracting birds from nets and banding. We will require 2-4 volunteers and/or interns per banding operation.</w:t>
-      </w:r>
-      <w:r>
-        <w:t xml:space="preserve"> It is necessary that volunteers work at least one day per week. Volunteers will assist with data entry and on “net runs” () SMBC staff will train volunteers on the extraction of birds. With the exception of </w:t>
-      </w:r>
-    </w:p>
-    <w:p>
-      <w:r>
-        <w:t>Evaluation: We seek to identify net locations that minimize the distance walked on a net run while maximizing our rates of capture and the diversity of birds caught. Staff and volunteers will use handheld GPS units to record the path and path distance during a net run. We will record the net location, species captures, and time of capture and evaluate species-specific capture rates by net location.</w:t>
-      </w:r>
-    </w:p>
+        <w:t xml:space="preserve">members per banding </w:t>
+      </w:r>
+      <w:r>
+        <w:t>day</w:t>
+      </w:r>
+      <w:r>
+        <w:t xml:space="preserve"> </w:t>
+      </w:r>
+      <w:r>
+        <w:t xml:space="preserve">to assist with extracting birds from nets and banding. We will require 2-4 volunteers and/or interns per banding </w:t>
+      </w:r>
+      <w:r>
+        <w:t>day</w:t>
+      </w:r>
+      <w:r>
+        <w:t>.</w:t>
+      </w:r>
+      <w:r>
+        <w:t xml:space="preserve"> It is necessary that volunteers work at least one day per week. Volunteers wil</w:t>
+      </w:r>
+      <w:r>
+        <w:t xml:space="preserve">l assist with data entry and will be trained on the extraction of birds during by </w:t>
+      </w:r>
+      <w:r>
+        <w:t xml:space="preserve">SMBC </w:t>
+      </w:r>
+      <w:r>
+        <w:t>staff</w:t>
+      </w:r>
+      <w:r>
+        <w:t xml:space="preserve">. </w:t>
+      </w:r>
+      <w:r>
+        <w:t>Training timeline:</w:t>
+      </w:r>
+    </w:p>
+    <w:p>
+      <w:pPr>
+        <w:spacing w:after="0"/>
+      </w:pPr>
+      <w:r>
+        <w:rPr>
+          <w:b/>
+        </w:rPr>
+        <w:t>Week 1:</w:t>
+      </w:r>
+      <w:r>
+        <w:t xml:space="preserve"> Volunteers will observe extraction and processing of birds</w:t>
+      </w:r>
+    </w:p>
+    <w:p>
+      <w:pPr>
+        <w:spacing w:after="0"/>
+      </w:pPr>
+      <w:r>
+        <w:rPr>
+          <w:b/>
+        </w:rPr>
+        <w:t>Week 2:</w:t>
+      </w:r>
+      <w:r>
+        <w:t xml:space="preserve"> Volunteers</w:t>
+      </w:r>
+      <w:r>
+        <w:t xml:space="preserve"> will observe processing of birds and learn</w:t>
+      </w:r>
+      <w:r>
+        <w:t xml:space="preserve"> to extract House Sparrows from nets under the guidance of SMBC staff</w:t>
+      </w:r>
+    </w:p>
+    <w:p>
+      <w:pPr>
+        <w:spacing w:after="0"/>
+      </w:pPr>
+      <w:r>
+        <w:rPr>
+          <w:b/>
+        </w:rPr>
+        <w:t>Week 3:</w:t>
+      </w:r>
+      <w:r>
+        <w:t xml:space="preserve"> </w:t>
+      </w:r>
+      <w:r>
+        <w:t>Under the guidance of SMBC staff, v</w:t>
+      </w:r>
+      <w:r>
+        <w:t xml:space="preserve">olunteers </w:t>
+      </w:r>
+      <w:r>
+        <w:t xml:space="preserve">will learn to process </w:t>
+      </w:r>
+      <w:r>
+        <w:t xml:space="preserve">birds and </w:t>
+      </w:r>
+      <w:r>
+        <w:t>e</w:t>
+      </w:r>
+      <w:r>
+        <w:t>xtract H</w:t>
+      </w:r>
+      <w:r>
+        <w:t>ouse Sparrows from nets</w:t>
+      </w:r>
+    </w:p>
+    <w:p>
+      <w:pPr>
+        <w:spacing w:after="0"/>
+        <w:rPr>
+          <w:b/>
+        </w:rPr>
+      </w:pPr>
+      <w:r>
+        <w:rPr>
+          <w:b/>
+        </w:rPr>
+        <w:t>Weeks 4-7:</w:t>
+      </w:r>
+      <w:r>
+        <w:t xml:space="preserve"> </w:t>
+      </w:r>
+      <w:r>
+        <w:t>Volunteers will be allowed to extract House Sparrows without staff guidance</w:t>
+      </w:r>
+      <w:r>
+        <w:t xml:space="preserve">. </w:t>
+      </w:r>
+      <w:r>
+        <w:t xml:space="preserve">Under the guidance of SMBC staff, volunteers will learn to process birds and </w:t>
+      </w:r>
+      <w:r>
+        <w:t>learn to extract other species</w:t>
+      </w:r>
+      <w:r>
+        <w:t xml:space="preserve"> from nets</w:t>
+      </w:r>
+    </w:p>
+    <w:p>
+      <w:pPr>
+        <w:spacing w:after="0"/>
+      </w:pPr>
+      <w:r>
+        <w:rPr>
+          <w:b/>
+        </w:rPr>
+        <w:t>Week 8:</w:t>
+      </w:r>
+      <w:r>
+        <w:t xml:space="preserve"> The project manager will assess volunteer skill level. After this point, volunteers may require further extraction training or be allowed to extract birds on their own</w:t>
+      </w:r>
+    </w:p>
+    <w:p>
+      <w:pPr>
+        <w:spacing w:after="0"/>
+        <w:ind w:left="720"/>
+      </w:pPr>
+    </w:p>
+    <w:p>
+      <w:r>
+        <w:rPr>
+          <w:b/>
+        </w:rPr>
+        <w:t>Evaluation:</w:t>
+      </w:r>
+      <w:r>
+        <w:t xml:space="preserve"> </w:t>
+      </w:r>
+      <w:r>
+        <w:t xml:space="preserve">For each of the goals provided above, we will </w:t>
+      </w:r>
+      <w:r>
+        <w:t>evaluate:</w:t>
+      </w:r>
+    </w:p>
+    <w:p>
+      <w:pPr>
+        <w:pStyle w:val="ListParagraph"/>
+        <w:numPr>
+          <w:ilvl w:val="0"/>
+          <w:numId w:val="3"/>
+        </w:numPr>
+      </w:pPr>
+      <w:r>
+        <w:rPr>
+          <w:b/>
+        </w:rPr>
+        <w:t>Catch rates and the general efficacy of selected nets</w:t>
+      </w:r>
+      <w:r>
+        <w:rPr>
+          <w:b/>
+        </w:rPr>
+        <w:t>:</w:t>
+      </w:r>
+      <w:r>
+        <w:t xml:space="preserve"> I</w:t>
+      </w:r>
+      <w:r>
+        <w:t>dentify net locations that minimize the distance walked on a net run while maximizing our rates of capture and the diversity of birds caught. Staff and volunteers will use handheld GPS units to record the path and path distance during a net run. We will record the net location, species captures, and time of capture and evaluate species-specific capture rates by net location.</w:t>
+      </w:r>
+    </w:p>
+    <w:p>
+      <w:pPr>
+        <w:pStyle w:val="ListParagraph"/>
+        <w:numPr>
+          <w:ilvl w:val="0"/>
+          <w:numId w:val="3"/>
+        </w:numPr>
+      </w:pPr>
+      <w:r>
+        <w:rPr>
+          <w:b/>
+        </w:rPr>
+        <w:t>Interaction with keepers and general volunteers throughout the zoo</w:t>
+      </w:r>
+      <w:r>
+        <w:rPr>
+          <w:b/>
+        </w:rPr>
+        <w:t xml:space="preserve">: </w:t>
+      </w:r>
+      <w:r>
+        <w:t>TBD</w:t>
+      </w:r>
+    </w:p>
+    <w:p>
+      <w:pPr>
+        <w:pStyle w:val="ListParagraph"/>
+        <w:numPr>
+          <w:ilvl w:val="0"/>
+          <w:numId w:val="3"/>
+        </w:numPr>
+      </w:pPr>
+      <w:r>
+        <w:rPr>
+          <w:b/>
+        </w:rPr>
+        <w:t>Interaction with the general public</w:t>
+      </w:r>
+      <w:r>
+        <w:rPr>
+          <w:b/>
+        </w:rPr>
+        <w:t>:</w:t>
+      </w:r>
+      <w:r>
+        <w:t xml:space="preserve"> TBD</w:t>
+      </w:r>
+    </w:p>
+    <w:p>
+      <w:pPr>
+        <w:pStyle w:val="ListParagraph"/>
+        <w:numPr>
+          <w:ilvl w:val="0"/>
+          <w:numId w:val="3"/>
+        </w:numPr>
+      </w:pPr>
+      <w:r>
+        <w:rPr>
+          <w:b/>
+        </w:rPr>
+        <w:t>The efficacy of training volunteers on bird extraction from nets</w:t>
+      </w:r>
+      <w:r>
+        <w:rPr>
+          <w:b/>
+        </w:rPr>
+        <w:t>:</w:t>
+      </w:r>
+      <w:r>
+        <w:t xml:space="preserve"> TBD</w:t>
+      </w:r>
+    </w:p>
+    <w:p>
+      <w:pPr>
+        <w:rPr>
+          <w:b/>
+          <w:sz w:val="32"/>
+          <w:szCs w:val="32"/>
+        </w:rPr>
+      </w:pPr>
+      <w:r>
+        <w:rPr>
+          <w:b/>
+          <w:sz w:val="32"/>
+          <w:szCs w:val="32"/>
+        </w:rPr>
+        <w:t>Phase I</w:t>
+      </w:r>
+      <w:r>
+        <w:rPr>
+          <w:b/>
+          <w:sz w:val="32"/>
+          <w:szCs w:val="32"/>
+        </w:rPr>
+        <w:t>I</w:t>
+      </w:r>
+      <w:r>
+        <w:rPr>
+          <w:b/>
+          <w:sz w:val="32"/>
+          <w:szCs w:val="32"/>
+        </w:rPr>
+        <w:t xml:space="preserve">: </w:t>
+      </w:r>
+      <w:r>
+        <w:rPr>
+          <w:b/>
+          <w:sz w:val="32"/>
+          <w:szCs w:val="32"/>
+        </w:rPr>
+        <w:t>Pilot program for demonstration banding for the general public</w:t>
+      </w:r>
+    </w:p>
+    <w:p>
+      <w:pPr>
+        <w:rPr>
+          <w:b/>
+        </w:rPr>
+      </w:pPr>
+      <w:r>
+        <w:rPr>
+          <w:b/>
+        </w:rPr>
+        <w:t xml:space="preserve">Effective Dates: </w:t>
+      </w:r>
+      <w:r>
+        <w:rPr>
+          <w:b/>
+        </w:rPr>
+        <w:t>0</w:t>
+      </w:r>
+      <w:r>
+        <w:rPr>
+          <w:b/>
+        </w:rPr>
+        <w:t>2/0</w:t>
+      </w:r>
+      <w:r>
+        <w:rPr>
+          <w:b/>
+        </w:rPr>
+        <w:t>3</w:t>
+      </w:r>
+      <w:r>
+        <w:rPr>
+          <w:b/>
+        </w:rPr>
+        <w:t>/201</w:t>
+      </w:r>
+      <w:r>
+        <w:rPr>
+          <w:b/>
+        </w:rPr>
+        <w:t>7</w:t>
+      </w:r>
+      <w:r>
+        <w:rPr>
+          <w:b/>
+        </w:rPr>
+        <w:t xml:space="preserve"> – </w:t>
+      </w:r>
+      <w:r>
+        <w:rPr>
+          <w:b/>
+        </w:rPr>
+        <w:t>03/31</w:t>
+      </w:r>
+      <w:r>
+        <w:rPr>
+          <w:b/>
+        </w:rPr>
+        <w:t>/2017</w:t>
+      </w:r>
+    </w:p>
+    <w:p>
+      <w:pPr>
+        <w:rPr>
+          <w:b/>
+          <w:sz w:val="32"/>
+          <w:szCs w:val="32"/>
+        </w:rPr>
+      </w:pPr>
+    </w:p>
+    <w:p>
+      <w:pPr>
+        <w:rPr>
+          <w:b/>
+          <w:sz w:val="32"/>
+          <w:szCs w:val="32"/>
+        </w:rPr>
+      </w:pPr>
+    </w:p>
+    <w:p>
+      <w:pPr>
+        <w:rPr>
+          <w:b/>
+          <w:sz w:val="32"/>
+          <w:szCs w:val="32"/>
+        </w:rPr>
+      </w:pPr>
+      <w:r>
+        <w:rPr>
+          <w:b/>
+          <w:sz w:val="32"/>
+          <w:szCs w:val="32"/>
+        </w:rPr>
+        <w:t>Phase II</w:t>
+      </w:r>
+      <w:r>
+        <w:rPr>
+          <w:b/>
+          <w:sz w:val="32"/>
+          <w:szCs w:val="32"/>
+        </w:rPr>
+        <w:t>I</w:t>
+      </w:r>
+      <w:r>
+        <w:rPr>
+          <w:b/>
+          <w:sz w:val="32"/>
+          <w:szCs w:val="32"/>
+        </w:rPr>
+        <w:t xml:space="preserve">: Pilot program for demonstration banding for the </w:t>
+      </w:r>
+      <w:r>
+        <w:rPr>
+          <w:b/>
+          <w:sz w:val="32"/>
+          <w:szCs w:val="32"/>
+        </w:rPr>
+        <w:t>groups</w:t>
+      </w:r>
+    </w:p>
+    <w:p>
+      <w:pPr>
+        <w:rPr>
+          <w:b/>
+        </w:rPr>
+      </w:pPr>
+      <w:r>
+        <w:rPr>
+          <w:b/>
+        </w:rPr>
+        <w:t>Effective Dates: 02/03/2017 – 03/31/2017</w:t>
+      </w:r>
+    </w:p>
+    <w:p/>
     <w:sectPr>
       <w:pgSz w:w="12240" w:h="15840"/>
       <w:pgMar w:top="1440" w:right="1440" w:bottom="1440" w:left="1440" w:header="720" w:footer="720" w:gutter="0"/>
@@ -274,6 +1115,305 @@
     </w:sectPr>
   </w:body>
 </w:document>
+</file>
+
+<file path=word/numbering.xml><?xml version="1.0" encoding="utf-8"?>
+<w:numbering xmlns:wpc="http://schemas.microsoft.com/office/word/2010/wordprocessingCanvas" xmlns:mc="http://schemas.openxmlformats.org/markup-compatibility/2006" xmlns:o="urn:schemas-microsoft-com:office:office" xmlns:r="http://schemas.openxmlformats.org/officeDocument/2006/relationships" xmlns:m="http://schemas.openxmlformats.org/officeDocument/2006/math" xmlns:v="urn:schemas-microsoft-com:vml" xmlns:wp14="http://schemas.microsoft.com/office/word/2010/wordprocessingDrawing" xmlns:wp="http://schemas.openxmlformats.org/drawingml/2006/wordprocessingDrawing" xmlns:w10="urn:schemas-microsoft-com:office:word" xmlns:w="http://schemas.openxmlformats.org/wordprocessingml/2006/main" xmlns:w14="http://schemas.microsoft.com/office/word/2010/wordml" xmlns:wpg="http://schemas.microsoft.com/office/word/2010/wordprocessingGroup" xmlns:wpi="http://schemas.microsoft.com/office/word/2010/wordprocessingInk" xmlns:wne="http://schemas.microsoft.com/office/word/2006/wordml" xmlns:wps="http://schemas.microsoft.com/office/word/2010/wordprocessingShape" mc:Ignorable="w14 wp14">
+  <w:abstractNum w:abstractNumId="0">
+    <w:nsid w:val="13444F09"/>
+    <w:multiLevelType w:val="hybridMultilevel"/>
+    <w:tmpl w:val="A0F0BB04"/>
+    <w:lvl w:ilvl="0" w:tplc="04090001">
+      <w:start w:val="1"/>
+      <w:numFmt w:val="bullet"/>
+      <w:lvlText w:val=""/>
+      <w:lvlJc w:val="left"/>
+      <w:pPr>
+        <w:ind w:left="360" w:hanging="360"/>
+      </w:pPr>
+      <w:rPr>
+        <w:rFonts w:ascii="Symbol" w:hAnsi="Symbol" w:hint="default"/>
+      </w:rPr>
+    </w:lvl>
+    <w:lvl w:ilvl="1" w:tplc="04090003" w:tentative="1">
+      <w:start w:val="1"/>
+      <w:numFmt w:val="bullet"/>
+      <w:lvlText w:val="o"/>
+      <w:lvlJc w:val="left"/>
+      <w:pPr>
+        <w:ind w:left="1080" w:hanging="360"/>
+      </w:pPr>
+      <w:rPr>
+        <w:rFonts w:ascii="Courier New" w:hAnsi="Courier New" w:cs="Courier New" w:hint="default"/>
+      </w:rPr>
+    </w:lvl>
+    <w:lvl w:ilvl="2" w:tplc="04090005" w:tentative="1">
+      <w:start w:val="1"/>
+      <w:numFmt w:val="bullet"/>
+      <w:lvlText w:val=""/>
+      <w:lvlJc w:val="left"/>
+      <w:pPr>
+        <w:ind w:left="1800" w:hanging="360"/>
+      </w:pPr>
+      <w:rPr>
+        <w:rFonts w:ascii="Wingdings" w:hAnsi="Wingdings" w:hint="default"/>
+      </w:rPr>
+    </w:lvl>
+    <w:lvl w:ilvl="3" w:tplc="04090001" w:tentative="1">
+      <w:start w:val="1"/>
+      <w:numFmt w:val="bullet"/>
+      <w:lvlText w:val=""/>
+      <w:lvlJc w:val="left"/>
+      <w:pPr>
+        <w:ind w:left="2520" w:hanging="360"/>
+      </w:pPr>
+      <w:rPr>
+        <w:rFonts w:ascii="Symbol" w:hAnsi="Symbol" w:hint="default"/>
+      </w:rPr>
+    </w:lvl>
+    <w:lvl w:ilvl="4" w:tplc="04090003" w:tentative="1">
+      <w:start w:val="1"/>
+      <w:numFmt w:val="bullet"/>
+      <w:lvlText w:val="o"/>
+      <w:lvlJc w:val="left"/>
+      <w:pPr>
+        <w:ind w:left="3240" w:hanging="360"/>
+      </w:pPr>
+      <w:rPr>
+        <w:rFonts w:ascii="Courier New" w:hAnsi="Courier New" w:cs="Courier New" w:hint="default"/>
+      </w:rPr>
+    </w:lvl>
+    <w:lvl w:ilvl="5" w:tplc="04090005" w:tentative="1">
+      <w:start w:val="1"/>
+      <w:numFmt w:val="bullet"/>
+      <w:lvlText w:val=""/>
+      <w:lvlJc w:val="left"/>
+      <w:pPr>
+        <w:ind w:left="3960" w:hanging="360"/>
+      </w:pPr>
+      <w:rPr>
+        <w:rFonts w:ascii="Wingdings" w:hAnsi="Wingdings" w:hint="default"/>
+      </w:rPr>
+    </w:lvl>
+    <w:lvl w:ilvl="6" w:tplc="04090001" w:tentative="1">
+      <w:start w:val="1"/>
+      <w:numFmt w:val="bullet"/>
+      <w:lvlText w:val=""/>
+      <w:lvlJc w:val="left"/>
+      <w:pPr>
+        <w:ind w:left="4680" w:hanging="360"/>
+      </w:pPr>
+      <w:rPr>
+        <w:rFonts w:ascii="Symbol" w:hAnsi="Symbol" w:hint="default"/>
+      </w:rPr>
+    </w:lvl>
+    <w:lvl w:ilvl="7" w:tplc="04090003" w:tentative="1">
+      <w:start w:val="1"/>
+      <w:numFmt w:val="bullet"/>
+      <w:lvlText w:val="o"/>
+      <w:lvlJc w:val="left"/>
+      <w:pPr>
+        <w:ind w:left="5400" w:hanging="360"/>
+      </w:pPr>
+      <w:rPr>
+        <w:rFonts w:ascii="Courier New" w:hAnsi="Courier New" w:cs="Courier New" w:hint="default"/>
+      </w:rPr>
+    </w:lvl>
+    <w:lvl w:ilvl="8" w:tplc="04090005" w:tentative="1">
+      <w:start w:val="1"/>
+      <w:numFmt w:val="bullet"/>
+      <w:lvlText w:val=""/>
+      <w:lvlJc w:val="left"/>
+      <w:pPr>
+        <w:ind w:left="6120" w:hanging="360"/>
+      </w:pPr>
+      <w:rPr>
+        <w:rFonts w:ascii="Wingdings" w:hAnsi="Wingdings" w:hint="default"/>
+      </w:rPr>
+    </w:lvl>
+  </w:abstractNum>
+  <w:abstractNum w:abstractNumId="1">
+    <w:nsid w:val="51310077"/>
+    <w:multiLevelType w:val="hybridMultilevel"/>
+    <w:tmpl w:val="2788F240"/>
+    <w:lvl w:ilvl="0" w:tplc="0409000F">
+      <w:start w:val="1"/>
+      <w:numFmt w:val="decimal"/>
+      <w:lvlText w:val="%1."/>
+      <w:lvlJc w:val="left"/>
+      <w:pPr>
+        <w:ind w:left="360" w:hanging="360"/>
+      </w:pPr>
+    </w:lvl>
+    <w:lvl w:ilvl="1" w:tplc="04090019" w:tentative="1">
+      <w:start w:val="1"/>
+      <w:numFmt w:val="lowerLetter"/>
+      <w:lvlText w:val="%2."/>
+      <w:lvlJc w:val="left"/>
+      <w:pPr>
+        <w:ind w:left="1080" w:hanging="360"/>
+      </w:pPr>
+    </w:lvl>
+    <w:lvl w:ilvl="2" w:tplc="0409001B" w:tentative="1">
+      <w:start w:val="1"/>
+      <w:numFmt w:val="lowerRoman"/>
+      <w:lvlText w:val="%3."/>
+      <w:lvlJc w:val="right"/>
+      <w:pPr>
+        <w:ind w:left="1800" w:hanging="180"/>
+      </w:pPr>
+    </w:lvl>
+    <w:lvl w:ilvl="3" w:tplc="0409000F" w:tentative="1">
+      <w:start w:val="1"/>
+      <w:numFmt w:val="decimal"/>
+      <w:lvlText w:val="%4."/>
+      <w:lvlJc w:val="left"/>
+      <w:pPr>
+        <w:ind w:left="2520" w:hanging="360"/>
+      </w:pPr>
+    </w:lvl>
+    <w:lvl w:ilvl="4" w:tplc="04090019" w:tentative="1">
+      <w:start w:val="1"/>
+      <w:numFmt w:val="lowerLetter"/>
+      <w:lvlText w:val="%5."/>
+      <w:lvlJc w:val="left"/>
+      <w:pPr>
+        <w:ind w:left="3240" w:hanging="360"/>
+      </w:pPr>
+    </w:lvl>
+    <w:lvl w:ilvl="5" w:tplc="0409001B" w:tentative="1">
+      <w:start w:val="1"/>
+      <w:numFmt w:val="lowerRoman"/>
+      <w:lvlText w:val="%6."/>
+      <w:lvlJc w:val="right"/>
+      <w:pPr>
+        <w:ind w:left="3960" w:hanging="180"/>
+      </w:pPr>
+    </w:lvl>
+    <w:lvl w:ilvl="6" w:tplc="0409000F" w:tentative="1">
+      <w:start w:val="1"/>
+      <w:numFmt w:val="decimal"/>
+      <w:lvlText w:val="%7."/>
+      <w:lvlJc w:val="left"/>
+      <w:pPr>
+        <w:ind w:left="4680" w:hanging="360"/>
+      </w:pPr>
+    </w:lvl>
+    <w:lvl w:ilvl="7" w:tplc="04090019" w:tentative="1">
+      <w:start w:val="1"/>
+      <w:numFmt w:val="lowerLetter"/>
+      <w:lvlText w:val="%8."/>
+      <w:lvlJc w:val="left"/>
+      <w:pPr>
+        <w:ind w:left="5400" w:hanging="360"/>
+      </w:pPr>
+    </w:lvl>
+    <w:lvl w:ilvl="8" w:tplc="0409001B" w:tentative="1">
+      <w:start w:val="1"/>
+      <w:numFmt w:val="lowerRoman"/>
+      <w:lvlText w:val="%9."/>
+      <w:lvlJc w:val="right"/>
+      <w:pPr>
+        <w:ind w:left="6120" w:hanging="180"/>
+      </w:pPr>
+    </w:lvl>
+  </w:abstractNum>
+  <w:abstractNum w:abstractNumId="2">
+    <w:nsid w:val="71175383"/>
+    <w:multiLevelType w:val="hybridMultilevel"/>
+    <w:tmpl w:val="2788F240"/>
+    <w:lvl w:ilvl="0" w:tplc="0409000F">
+      <w:start w:val="1"/>
+      <w:numFmt w:val="decimal"/>
+      <w:lvlText w:val="%1."/>
+      <w:lvlJc w:val="left"/>
+      <w:pPr>
+        <w:ind w:left="360" w:hanging="360"/>
+      </w:pPr>
+    </w:lvl>
+    <w:lvl w:ilvl="1" w:tplc="04090019" w:tentative="1">
+      <w:start w:val="1"/>
+      <w:numFmt w:val="lowerLetter"/>
+      <w:lvlText w:val="%2."/>
+      <w:lvlJc w:val="left"/>
+      <w:pPr>
+        <w:ind w:left="1080" w:hanging="360"/>
+      </w:pPr>
+    </w:lvl>
+    <w:lvl w:ilvl="2" w:tplc="0409001B" w:tentative="1">
+      <w:start w:val="1"/>
+      <w:numFmt w:val="lowerRoman"/>
+      <w:lvlText w:val="%3."/>
+      <w:lvlJc w:val="right"/>
+      <w:pPr>
+        <w:ind w:left="1800" w:hanging="180"/>
+      </w:pPr>
+    </w:lvl>
+    <w:lvl w:ilvl="3" w:tplc="0409000F" w:tentative="1">
+      <w:start w:val="1"/>
+      <w:numFmt w:val="decimal"/>
+      <w:lvlText w:val="%4."/>
+      <w:lvlJc w:val="left"/>
+      <w:pPr>
+        <w:ind w:left="2520" w:hanging="360"/>
+      </w:pPr>
+    </w:lvl>
+    <w:lvl w:ilvl="4" w:tplc="04090019" w:tentative="1">
+      <w:start w:val="1"/>
+      <w:numFmt w:val="lowerLetter"/>
+      <w:lvlText w:val="%5."/>
+      <w:lvlJc w:val="left"/>
+      <w:pPr>
+        <w:ind w:left="3240" w:hanging="360"/>
+      </w:pPr>
+    </w:lvl>
+    <w:lvl w:ilvl="5" w:tplc="0409001B" w:tentative="1">
+      <w:start w:val="1"/>
+      <w:numFmt w:val="lowerRoman"/>
+      <w:lvlText w:val="%6."/>
+      <w:lvlJc w:val="right"/>
+      <w:pPr>
+        <w:ind w:left="3960" w:hanging="180"/>
+      </w:pPr>
+    </w:lvl>
+    <w:lvl w:ilvl="6" w:tplc="0409000F" w:tentative="1">
+      <w:start w:val="1"/>
+      <w:numFmt w:val="decimal"/>
+      <w:lvlText w:val="%7."/>
+      <w:lvlJc w:val="left"/>
+      <w:pPr>
+        <w:ind w:left="4680" w:hanging="360"/>
+      </w:pPr>
+    </w:lvl>
+    <w:lvl w:ilvl="7" w:tplc="04090019" w:tentative="1">
+      <w:start w:val="1"/>
+      <w:numFmt w:val="lowerLetter"/>
+      <w:lvlText w:val="%8."/>
+      <w:lvlJc w:val="left"/>
+      <w:pPr>
+        <w:ind w:left="5400" w:hanging="360"/>
+      </w:pPr>
+    </w:lvl>
+    <w:lvl w:ilvl="8" w:tplc="0409001B" w:tentative="1">
+      <w:start w:val="1"/>
+      <w:numFmt w:val="lowerRoman"/>
+      <w:lvlText w:val="%9."/>
+      <w:lvlJc w:val="right"/>
+      <w:pPr>
+        <w:ind w:left="6120" w:hanging="180"/>
+      </w:pPr>
+    </w:lvl>
+  </w:abstractNum>
+  <w:num w:numId="1">
+    <w:abstractNumId w:val="2"/>
+  </w:num>
+  <w:num w:numId="2">
+    <w:abstractNumId w:val="0"/>
+  </w:num>
+  <w:num w:numId="3">
+    <w:abstractNumId w:val="1"/>
+  </w:num>
+</w:numbering>
 </file>
 
 <file path=word/styles.xml><?xml version="1.0" encoding="utf-8"?>
@@ -439,7 +1579,6 @@
   <w:style w:type="character" w:default="1" w:styleId="DefaultParagraphFont">
     <w:name w:val="Default Paragraph Font"/>
     <w:uiPriority w:val="1"/>
-    <w:semiHidden/>
     <w:unhideWhenUsed/>
   </w:style>
   <w:style w:type="table" w:default="1" w:styleId="TableNormal">
@@ -472,6 +1611,47 @@
     <w:rPr>
       <w:color w:val="0000FF" w:themeColor="hyperlink"/>
       <w:u w:val="single"/>
+    </w:rPr>
+  </w:style>
+  <w:style w:type="paragraph" w:styleId="ListParagraph">
+    <w:name w:val="List Paragraph"/>
+    <w:basedOn w:val="Normal"/>
+    <w:uiPriority w:val="34"/>
+    <w:qFormat/>
+    <w:rsid w:val="0076460C"/>
+    <w:pPr>
+      <w:ind w:left="720"/>
+      <w:contextualSpacing/>
+    </w:pPr>
+  </w:style>
+  <w:style w:type="paragraph" w:styleId="BalloonText">
+    <w:name w:val="Balloon Text"/>
+    <w:basedOn w:val="Normal"/>
+    <w:link w:val="BalloonTextChar"/>
+    <w:uiPriority w:val="99"/>
+    <w:semiHidden/>
+    <w:unhideWhenUsed/>
+    <w:rsid w:val="00195CBC"/>
+    <w:pPr>
+      <w:spacing w:after="0" w:line="240" w:lineRule="auto"/>
+    </w:pPr>
+    <w:rPr>
+      <w:rFonts w:ascii="Tahoma" w:hAnsi="Tahoma" w:cs="Tahoma"/>
+      <w:sz w:val="16"/>
+      <w:szCs w:val="16"/>
+    </w:rPr>
+  </w:style>
+  <w:style w:type="character" w:customStyle="1" w:styleId="BalloonTextChar">
+    <w:name w:val="Balloon Text Char"/>
+    <w:basedOn w:val="DefaultParagraphFont"/>
+    <w:link w:val="BalloonText"/>
+    <w:uiPriority w:val="99"/>
+    <w:semiHidden/>
+    <w:rsid w:val="00195CBC"/>
+    <w:rPr>
+      <w:rFonts w:ascii="Tahoma" w:hAnsi="Tahoma" w:cs="Tahoma"/>
+      <w:sz w:val="16"/>
+      <w:szCs w:val="16"/>
     </w:rPr>
   </w:style>
 </w:styles>
@@ -640,7 +1820,6 @@
   <w:style w:type="character" w:default="1" w:styleId="DefaultParagraphFont">
     <w:name w:val="Default Paragraph Font"/>
     <w:uiPriority w:val="1"/>
-    <w:semiHidden/>
     <w:unhideWhenUsed/>
   </w:style>
   <w:style w:type="table" w:default="1" w:styleId="TableNormal">
@@ -673,6 +1852,47 @@
     <w:rPr>
       <w:color w:val="0000FF" w:themeColor="hyperlink"/>
       <w:u w:val="single"/>
+    </w:rPr>
+  </w:style>
+  <w:style w:type="paragraph" w:styleId="ListParagraph">
+    <w:name w:val="List Paragraph"/>
+    <w:basedOn w:val="Normal"/>
+    <w:uiPriority w:val="34"/>
+    <w:qFormat/>
+    <w:rsid w:val="0076460C"/>
+    <w:pPr>
+      <w:ind w:left="720"/>
+      <w:contextualSpacing/>
+    </w:pPr>
+  </w:style>
+  <w:style w:type="paragraph" w:styleId="BalloonText">
+    <w:name w:val="Balloon Text"/>
+    <w:basedOn w:val="Normal"/>
+    <w:link w:val="BalloonTextChar"/>
+    <w:uiPriority w:val="99"/>
+    <w:semiHidden/>
+    <w:unhideWhenUsed/>
+    <w:rsid w:val="00195CBC"/>
+    <w:pPr>
+      <w:spacing w:after="0" w:line="240" w:lineRule="auto"/>
+    </w:pPr>
+    <w:rPr>
+      <w:rFonts w:ascii="Tahoma" w:hAnsi="Tahoma" w:cs="Tahoma"/>
+      <w:sz w:val="16"/>
+      <w:szCs w:val="16"/>
+    </w:rPr>
+  </w:style>
+  <w:style w:type="character" w:customStyle="1" w:styleId="BalloonTextChar">
+    <w:name w:val="Balloon Text Char"/>
+    <w:basedOn w:val="DefaultParagraphFont"/>
+    <w:link w:val="BalloonText"/>
+    <w:uiPriority w:val="99"/>
+    <w:semiHidden/>
+    <w:rsid w:val="00195CBC"/>
+    <w:rPr>
+      <w:rFonts w:ascii="Tahoma" w:hAnsi="Tahoma" w:cs="Tahoma"/>
+      <w:sz w:val="16"/>
+      <w:szCs w:val="16"/>
     </w:rPr>
   </w:style>
 </w:styles>

</xml_diff>